<commit_message>
Add Tasks + Remove unused stuff
</commit_message>
<xml_diff>
--- a/SASQ.docx
+++ b/SASQ.docx
@@ -57,6 +57,14 @@
       <w:r>
         <w:t>Java</w:t>
       </w:r>
+      <w:r>
+        <w:t xml:space="preserve"> + </w:t>
+      </w:r>
+      <w:proofErr w:type="spellStart"/>
+      <w:r>
+        <w:t>Maven</w:t>
+      </w:r>
+      <w:proofErr w:type="spellEnd"/>
     </w:p>
     <w:p>
       <w:pPr>
@@ -115,6 +123,7 @@
       </w:r>
     </w:p>
     <w:p/>
+    <w:p/>
     <w:p>
       <w:r>
         <w:t>Views:</w:t>
@@ -134,14 +143,14 @@
       <w:r>
         <w:t xml:space="preserve">Wert </w:t>
       </w:r>
+    </w:p>
+    <w:p>
+      <w:r>
+        <w:tab/>
+        <w:t>Edit mit Eingabe</w:t>
+      </w:r>
       <w:bookmarkStart w:id="0" w:name="_GoBack"/>
       <w:bookmarkEnd w:id="0"/>
-    </w:p>
-    <w:p>
-      <w:r>
-        <w:tab/>
-        <w:t>Edit mit Eingabe</w:t>
-      </w:r>
     </w:p>
     <w:sectPr>
       <w:pgSz w:w="11900" w:h="16840"/>

</xml_diff>